<commit_message>
making git cheat sheet, playing around with javafx
</commit_message>
<xml_diff>
--- a/JavaNotes.docx
+++ b/JavaNotes.docx
@@ -6509,7 +6509,7 @@
     </w:p>
     <w:p>
       <w:pPr>
-        <w:pStyle w:val="Heading1"/>
+        <w:pStyle w:val="Heading2"/>
         <w:rPr>
           <w:shd w:val="clear" w:color="auto" w:fill="FFFFFF"/>
         </w:rPr>
@@ -6897,7 +6897,7 @@
       <w:r>
         <w:t xml:space="preserve">This contains the rules which must be met in order to return true </w:t>
       </w:r>
-      <w:hyperlink r:id="rId24" w:history="1">
+      <w:hyperlink r:id="rId24" w:anchor="equals-java.lang.Object" w:history="1">
         <w:r>
           <w:rPr>
             <w:rStyle w:val="Hyperlink"/>
@@ -7180,13 +7180,126 @@
     </w:p>
     <w:p>
       <w:pPr>
-        <w:ind w:left="720"/>
-      </w:pPr>
-    </w:p>
-    <w:p>
-      <w:pPr>
-        <w:ind w:left="720"/>
-      </w:pPr>
+        <w:pStyle w:val="ListParagraph"/>
+        <w:numPr>
+          <w:ilvl w:val="0"/>
+          <w:numId w:val="41"/>
+        </w:numPr>
+      </w:pPr>
+      <w:r>
+        <w:t xml:space="preserve">You need to ensure that the same object will have the same </w:t>
+      </w:r>
+      <w:proofErr w:type="spellStart"/>
+      <w:r>
+        <w:t>hashcode</w:t>
+      </w:r>
+      <w:proofErr w:type="spellEnd"/>
+      <w:r>
+        <w:t>. (</w:t>
+      </w:r>
+      <w:proofErr w:type="spellStart"/>
+      <w:r>
+        <w:t>Overrdiing</w:t>
+      </w:r>
+      <w:proofErr w:type="spellEnd"/>
+      <w:r>
+        <w:t xml:space="preserve"> </w:t>
+      </w:r>
+      <w:proofErr w:type="spellStart"/>
+      <w:r>
+        <w:t>hashcode</w:t>
+      </w:r>
+      <w:proofErr w:type="spellEnd"/>
+      <w:r>
+        <w:t xml:space="preserve">). Adding a number to the </w:t>
+      </w:r>
+      <w:proofErr w:type="spellStart"/>
+      <w:r>
+        <w:t>hashcode</w:t>
+      </w:r>
+      <w:proofErr w:type="spellEnd"/>
+      <w:r>
+        <w:t xml:space="preserve"> will cause it to be different.</w:t>
+      </w:r>
+    </w:p>
+    <w:p/>
+    <w:p>
+      <w:pPr>
+        <w:pStyle w:val="Heading2"/>
+        <w:rPr>
+          <w:shd w:val="clear" w:color="auto" w:fill="FFFFFF"/>
+        </w:rPr>
+      </w:pPr>
+      <w:r>
+        <w:rPr>
+          <w:shd w:val="clear" w:color="auto" w:fill="FFFFFF"/>
+        </w:rPr>
+        <w:lastRenderedPageBreak/>
+        <w:t>Sorted Sets/Collections</w:t>
+      </w:r>
+    </w:p>
+    <w:p>
+      <w:r>
+        <w:t>Not too much to say here.</w:t>
+      </w:r>
+    </w:p>
+    <w:p>
+      <w:proofErr w:type="spellStart"/>
+      <w:r>
+        <w:rPr>
+          <w:b/>
+          <w:bCs/>
+        </w:rPr>
+        <w:t>LinkedHashMaps</w:t>
+      </w:r>
+      <w:proofErr w:type="spellEnd"/>
+      <w:r>
+        <w:t xml:space="preserve"> allow you to order your list of items alphabetically which can </w:t>
+      </w:r>
+      <w:proofErr w:type="gramStart"/>
+      <w:r>
+        <w:t>definitely be</w:t>
+      </w:r>
+      <w:proofErr w:type="gramEnd"/>
+      <w:r>
+        <w:t xml:space="preserve"> useful in some scenarios</w:t>
+      </w:r>
+    </w:p>
+    <w:p>
+      <w:r>
+        <w:rPr>
+          <w:b/>
+          <w:bCs/>
+        </w:rPr>
+        <w:t>Unmodifiable</w:t>
+      </w:r>
+      <w:r>
+        <w:t xml:space="preserve"> maps provide the user with a read only view of the map, </w:t>
+      </w:r>
+      <w:r>
+        <w:t>Individual objects can still be accessed and modified.</w:t>
+      </w:r>
+    </w:p>
+    <w:p>
+      <w:proofErr w:type="spellStart"/>
+      <w:r>
+        <w:rPr>
+          <w:b/>
+          <w:bCs/>
+        </w:rPr>
+        <w:t>TreeMap</w:t>
+      </w:r>
+      <w:proofErr w:type="spellEnd"/>
+      <w:r>
+        <w:rPr>
+          <w:b/>
+          <w:bCs/>
+        </w:rPr>
+        <w:t xml:space="preserve"> </w:t>
+      </w:r>
+      <w:r>
+        <w:t>sorts its list. It goes through its list and compares each item (there’s a performance cost for this when deciding if you want to use it).</w:t>
+      </w:r>
     </w:p>
     <w:p>
       <w:pPr>
@@ -7195,12 +7308,186 @@
     </w:p>
     <w:p>
       <w:pPr>
-        <w:ind w:left="360"/>
-      </w:pPr>
-    </w:p>
-    <w:p>
-      <w:pPr>
-        <w:ind w:left="360"/>
+        <w:pStyle w:val="Heading2"/>
+        <w:rPr>
+          <w:shd w:val="clear" w:color="auto" w:fill="FFFFFF"/>
+        </w:rPr>
+      </w:pPr>
+      <w:r>
+        <w:rPr>
+          <w:shd w:val="clear" w:color="auto" w:fill="FFFFFF"/>
+        </w:rPr>
+        <w:t>JavaFX</w:t>
+      </w:r>
+    </w:p>
+    <w:p>
+      <w:r>
+        <w:t xml:space="preserve">JavaFX was designed with the MVC (Model-View-Controller) design pattern in mind. In a nutshell, this pattern keeps the code that handles an application’s data separate from the UI code. Because of this, when we’re using the MVC pattern, we wouldn’t mix the code that deals with the UI and the code that manipulates the application data in the same class. The controller is sort of the </w:t>
+      </w:r>
+      <w:proofErr w:type="gramStart"/>
+      <w:r>
+        <w:t>middle man</w:t>
+      </w:r>
+      <w:proofErr w:type="gramEnd"/>
+      <w:r>
+        <w:t xml:space="preserve"> between the UI and the Data.</w:t>
+      </w:r>
+    </w:p>
+    <w:p>
+      <w:r>
+        <w:t xml:space="preserve">When working with </w:t>
+      </w:r>
+      <w:proofErr w:type="spellStart"/>
+      <w:r>
+        <w:t>javaFX</w:t>
+      </w:r>
+      <w:proofErr w:type="spellEnd"/>
+      <w:r>
+        <w:t>, the model corresponds to the applications data model, the view is the FXML, and the controller is the code that determines what happens when a user interacts with the UI. Essentially the controller handles events.</w:t>
+      </w:r>
+    </w:p>
+    <w:p/>
+    <w:p>
+      <w:r>
+        <w:rPr>
+          <w:noProof/>
+        </w:rPr>
+        <w:drawing>
+          <wp:inline distT="0" distB="0" distL="0" distR="0" wp14:anchorId="432D4300" wp14:editId="3A7036D5">
+            <wp:extent cx="5610225" cy="2581275"/>
+            <wp:effectExtent l="0" t="0" r="9525" b="9525"/>
+            <wp:docPr id="12" name="Picture 12"/>
+            <wp:cNvGraphicFramePr>
+              <a:graphicFrameLocks xmlns:a="http://schemas.openxmlformats.org/drawingml/2006/main" noChangeAspect="1"/>
+            </wp:cNvGraphicFramePr>
+            <a:graphic xmlns:a="http://schemas.openxmlformats.org/drawingml/2006/main">
+              <a:graphicData uri="http://schemas.openxmlformats.org/drawingml/2006/picture">
+                <pic:pic xmlns:pic="http://schemas.openxmlformats.org/drawingml/2006/picture">
+                  <pic:nvPicPr>
+                    <pic:cNvPr id="1" name=""/>
+                    <pic:cNvPicPr/>
+                  </pic:nvPicPr>
+                  <pic:blipFill>
+                    <a:blip r:embed="rId27"/>
+                    <a:stretch>
+                      <a:fillRect/>
+                    </a:stretch>
+                  </pic:blipFill>
+                  <pic:spPr>
+                    <a:xfrm>
+                      <a:off x="0" y="0"/>
+                      <a:ext cx="5610225" cy="2581275"/>
+                    </a:xfrm>
+                    <a:prstGeom prst="rect">
+                      <a:avLst/>
+                    </a:prstGeom>
+                  </pic:spPr>
+                </pic:pic>
+              </a:graphicData>
+            </a:graphic>
+          </wp:inline>
+        </w:drawing>
+      </w:r>
+    </w:p>
+    <w:p>
+      <w:r>
+        <w:t xml:space="preserve">Very similar to android development, </w:t>
+      </w:r>
+      <w:proofErr w:type="gramStart"/>
+      <w:r>
+        <w:t>The</w:t>
+      </w:r>
+      <w:proofErr w:type="gramEnd"/>
+      <w:r>
+        <w:t xml:space="preserve"> start method defines what the application </w:t>
+      </w:r>
+      <w:proofErr w:type="spellStart"/>
+      <w:r>
+        <w:t>wil</w:t>
+      </w:r>
+      <w:proofErr w:type="spellEnd"/>
+      <w:r>
+        <w:t xml:space="preserve"> launch. In this example we’re creating a simple rectangle object. The stop method will be called when the user closes the application.</w:t>
+      </w:r>
+      <w:r>
+        <w:t xml:space="preserve"> </w:t>
+      </w:r>
+    </w:p>
+    <w:p>
+      <w:pPr>
+        <w:rPr>
+          <w:b/>
+          <w:bCs/>
+        </w:rPr>
+      </w:pPr>
+      <w:r>
+        <w:rPr>
+          <w:b/>
+          <w:bCs/>
+        </w:rPr>
+        <w:t>Transition between this and android is very similar, mix of layouts, buttons, panes events and event handlers etc.</w:t>
+      </w:r>
+    </w:p>
+    <w:p>
+      <w:pPr>
+        <w:rPr>
+          <w:b/>
+          <w:bCs/>
+        </w:rPr>
+      </w:pPr>
+      <w:r>
+        <w:rPr>
+          <w:b/>
+          <w:bCs/>
+        </w:rPr>
+        <w:t xml:space="preserve">Feels slightly </w:t>
+      </w:r>
+      <w:proofErr w:type="spellStart"/>
+      <w:r>
+        <w:rPr>
+          <w:b/>
+          <w:bCs/>
+        </w:rPr>
+        <w:t>unuseful</w:t>
+      </w:r>
+      <w:proofErr w:type="spellEnd"/>
+      <w:r>
+        <w:rPr>
+          <w:b/>
+          <w:bCs/>
+        </w:rPr>
+        <w:t xml:space="preserve"> as there’s better API’s used for building applications (Angular etc)</w:t>
+      </w:r>
+    </w:p>
+    <w:p>
+      <w:pPr>
+        <w:rPr>
+          <w:b/>
+          <w:bCs/>
+        </w:rPr>
+      </w:pPr>
+    </w:p>
+    <w:p>
+      <w:pPr>
+        <w:pStyle w:val="Heading2"/>
+        <w:rPr>
+          <w:shd w:val="clear" w:color="auto" w:fill="FFFFFF"/>
+        </w:rPr>
+      </w:pPr>
+      <w:r>
+        <w:rPr>
+          <w:shd w:val="clear" w:color="auto" w:fill="FFFFFF"/>
+        </w:rPr>
+        <w:lastRenderedPageBreak/>
+        <w:t>Exceptions</w:t>
+      </w:r>
+    </w:p>
+    <w:p>
+      <w:pPr>
+        <w:rPr>
+          <w:b/>
+          <w:bCs/>
+        </w:rPr>
       </w:pPr>
     </w:p>
     <w:p>
@@ -7534,7 +7821,7 @@
           <w:szCs w:val="28"/>
         </w:rPr>
       </w:pPr>
-      <w:hyperlink r:id="rId27" w:history="1">
+      <w:hyperlink r:id="rId28" w:history="1">
         <w:r>
           <w:rPr>
             <w:rStyle w:val="Hyperlink"/>

</xml_diff>